<commit_message>
Updating the main document
</commit_message>
<xml_diff>
--- a/IS 607 Data Acquisition and Management/Project 4/Project4.docx
+++ b/IS 607 Data Acquisition and Management/Project 4/Project4.docx
@@ -52,7 +52,13 @@
         <w:t xml:space="preserve"> post: The economic guide to picking a college major. To conform to the scope of this project, I used the aggregated data already created by the author rather than the source data from the census. This aggregation, combined with the changing schema of the underlying data depending on </w:t>
       </w:r>
       <w:r>
-        <w:t xml:space="preserve">time or for which types of students data was being pulled complicated my decisions in which database to use, and in order to provide a full analysis of the best data paradigm the source data must be looked at. Because of these complications, I have decided that </w:t>
+        <w:t>time or for which types of students data was being pulled complicated my decisions in which database to use</w:t>
+      </w:r>
+      <w:r>
+        <w:t>. I</w:t>
+      </w:r>
+      <w:r>
+        <w:t xml:space="preserve">n order to provide a full analysis of the best data paradigm the source data must be looked at. Because of these complications, I have decided that </w:t>
       </w:r>
       <w:proofErr w:type="spellStart"/>
       <w:r>
@@ -116,12 +122,7 @@
         <w:t xml:space="preserve">The raw CSV files are brought into R directly from the source URLs. My first step was to clean up the data a bit. </w:t>
       </w:r>
       <w:r>
-        <w:t>First, I made sure all the majo</w:t>
-      </w:r>
-      <w:bookmarkStart w:id="0" w:name="_GoBack"/>
-      <w:bookmarkEnd w:id="0"/>
-      <w:r>
-        <w:t xml:space="preserve">rs were unique. </w:t>
+        <w:t xml:space="preserve">First, I made sure all the majors were unique. </w:t>
       </w:r>
       <w:r>
         <w:t xml:space="preserve">The </w:t>
@@ -191,7 +192,13 @@
         <w:t>My next step was to load the data into PostgreSQL</w:t>
       </w:r>
       <w:r>
-        <w:t xml:space="preserve">. Taking the data from the end of part 1, I ended up removing the columns Major and </w:t>
+        <w:t xml:space="preserve">. Taking the data from the end of part 1, I </w:t>
+      </w:r>
+      <w:r>
+        <w:t>removed</w:t>
+      </w:r>
+      <w:r>
+        <w:t xml:space="preserve"> the columns Major and </w:t>
       </w:r>
       <w:proofErr w:type="spellStart"/>
       <w:r>
@@ -441,7 +448,10 @@
       </w:r>
       <w:proofErr w:type="spellEnd"/>
       <w:r>
-        <w:t xml:space="preserve"> Series, and the American Community Survey 2010 – 2012.</w:t>
+        <w:t xml:space="preserve"> Series, in particular</w:t>
+      </w:r>
+      <w:r>
+        <w:t xml:space="preserve"> the American Community Survey 2010 – 2012.</w:t>
       </w:r>
     </w:p>
     <w:p>
@@ -467,7 +477,7 @@
     </w:p>
     <w:p>
       <w:r>
-        <w:t xml:space="preserve">The main reason why I chose </w:t>
+        <w:t xml:space="preserve">I chose </w:t>
       </w:r>
       <w:proofErr w:type="spellStart"/>
       <w:r>
@@ -475,7 +485,16 @@
       </w:r>
       <w:proofErr w:type="spellEnd"/>
       <w:r>
-        <w:t xml:space="preserve"> however was because of the changing nature of the source data. </w:t>
+        <w:t xml:space="preserve"> mainly due to</w:t>
+      </w:r>
+      <w:r>
+        <w:t xml:space="preserve"> the changing nature of the </w:t>
+      </w:r>
+      <w:r>
+        <w:t>detailed source</w:t>
+      </w:r>
+      <w:r>
+        <w:t xml:space="preserve"> data. </w:t>
       </w:r>
       <w:proofErr w:type="spellStart"/>
       <w:r>
@@ -499,13 +518,19 @@
     </w:p>
     <w:p>
       <w:r>
-        <w:t xml:space="preserve">In my professional experience, economic data can suffer from methodology changes. Econometrics is centered </w:t>
-      </w:r>
-      <w:proofErr w:type="gramStart"/>
-      <w:r>
-        <w:t>around</w:t>
-      </w:r>
-      <w:proofErr w:type="gramEnd"/>
+        <w:t xml:space="preserve">In my professional experience, economic data </w:t>
+      </w:r>
+      <w:r>
+        <w:t>regularly suffers</w:t>
+      </w:r>
+      <w:r>
+        <w:t xml:space="preserve"> from methodology changes. Econometrics is centered </w:t>
+      </w:r>
+      <w:r>
+        <w:t>on</w:t>
+      </w:r>
+      <w:bookmarkStart w:id="0" w:name="_GoBack"/>
+      <w:bookmarkEnd w:id="0"/>
       <w:r>
         <w:t xml:space="preserve"> looking at how variables are related over time, and more history will increase the robustness of a model. Methodology changes force economists to make a choice between splicing data that might not be comparable, or dealing with limited historical data. </w:t>
       </w:r>

</xml_diff>

<commit_message>
adding further changes to Project 4 main file
</commit_message>
<xml_diff>
--- a/IS 607 Data Acquisition and Management/Project 4/Project4.docx
+++ b/IS 607 Data Acquisition and Management/Project 4/Project4.docx
@@ -518,19 +518,32 @@
     </w:p>
     <w:p>
       <w:r>
-        <w:t xml:space="preserve">In my professional experience, economic data </w:t>
-      </w:r>
-      <w:r>
-        <w:t>regularly suffers</w:t>
-      </w:r>
-      <w:r>
-        <w:t xml:space="preserve"> from methodology changes. Econometrics is centered </w:t>
-      </w:r>
-      <w:r>
-        <w:t>on</w:t>
+        <w:t xml:space="preserve">If the data is static for as long as it is produced, the enhanced features of PostgreSQL would be desirable. Being able to easily aggregate data and join data across tables would be available for this sort of data. R is always going to be useful for data analysis. Instead of seeing it in competition with PostgreSQL or </w:t>
+      </w:r>
+      <w:proofErr w:type="spellStart"/>
+      <w:r>
+        <w:t>MongoDB</w:t>
+      </w:r>
+      <w:proofErr w:type="spellEnd"/>
+      <w:r>
+        <w:t>, I see R as being used in combination with either database choice one would make. R has several links between these databases, and there are several ways to use this as a tool alongside these databases.</w:t>
       </w:r>
       <w:bookmarkStart w:id="0" w:name="_GoBack"/>
       <w:bookmarkEnd w:id="0"/>
+    </w:p>
+    <w:p>
+      <w:r>
+        <w:t xml:space="preserve">In my professional experience, economic data </w:t>
+      </w:r>
+      <w:r>
+        <w:t>regularly suffers</w:t>
+      </w:r>
+      <w:r>
+        <w:t xml:space="preserve"> from methodology changes. Econometrics is centered </w:t>
+      </w:r>
+      <w:r>
+        <w:t>on</w:t>
+      </w:r>
       <w:r>
         <w:t xml:space="preserve"> looking at how variables are related over time, and more history will increase the robustness of a model. Methodology changes force economists to make a choice between splicing data that might not be comparable, or dealing with limited historical data. </w:t>
       </w:r>
@@ -550,6 +563,7 @@
     </w:p>
     <w:p>
       <w:r>
+        <w:lastRenderedPageBreak/>
         <w:t>Methodology changes are necessary. In my economic experience, it becomes clear that the economy cha</w:t>
       </w:r>
       <w:r>

</xml_diff>